<commit_message>
Modif erreur de frappe dans le doc
</commit_message>
<xml_diff>
--- a/Docs/The Constructor.docx
+++ b/Docs/The Constructor.docx
@@ -25,7 +25,15 @@
         <w:t xml:space="preserve">The Constructor </w:t>
       </w:r>
       <w:r>
-        <w:t xml:space="preserve">est un tetris like avec </w:t>
+        <w:t xml:space="preserve">est un </w:t>
+      </w:r>
+      <w:proofErr w:type="spellStart"/>
+      <w:r>
+        <w:t>tetris</w:t>
+      </w:r>
+      <w:proofErr w:type="spellEnd"/>
+      <w:r>
+        <w:t xml:space="preserve"> like avec </w:t>
       </w:r>
       <w:r>
         <w:t>d</w:t>
@@ -88,86 +96,95 @@
         <w:t xml:space="preserve">   Le Joueur commence la partie avec devant soit un mur que le joueur doit finir de construire. Dès le début, une pièce de Tetris apparaitra en premier plan devant le joueur, le challenge ici est de d’envoyer, grâce à son doigt, les pièces manquantes dans le mur afin de finir un mur. Le but est de finir un maximum de murs dans un temps imparti. Plus le joueur fini de mur plu</w:t>
       </w:r>
       <w:r>
-        <w:t>s il marque de points. S’il le T</w:t>
-      </w:r>
-      <w:r>
-        <w:t>imer attei</w:t>
-      </w:r>
-      <w:r>
-        <w:t>nt le nombre 0, fin de partie et a</w:t>
-      </w:r>
-      <w:r>
-        <w:t xml:space="preserve">ffichage du menu de score. Si malencontreusement, la pièce qu’il envoi n’est pas au bon endroit </w:t>
-      </w:r>
-      <w:r>
-        <w:t>la pièce</w:t>
-      </w:r>
-      <w:r>
-        <w:t xml:space="preserve"> revient alors devant lui, jusqu’à qu’il arrive à la placer. </w:t>
-      </w:r>
-    </w:p>
-    <w:p>
-      <w:pPr>
-        <w:rPr>
-          <w:b/>
-        </w:rPr>
-      </w:pPr>
-    </w:p>
-    <w:p>
-      <w:pPr>
-        <w:rPr>
-          <w:b/>
-        </w:rPr>
-      </w:pPr>
-      <w:r>
-        <w:rPr>
-          <w:b/>
-        </w:rPr>
-        <w:t>Histoire</w:t>
-      </w:r>
-      <w:r>
-        <w:rPr>
-          <w:b/>
-        </w:rPr>
-        <w:t>/</w:t>
-      </w:r>
-      <w:r>
-        <w:rPr>
-          <w:b/>
-        </w:rPr>
-        <w:t>Univers</w:t>
-      </w:r>
-      <w:r>
-        <w:rPr>
-          <w:b/>
-        </w:rPr>
-        <w:t xml:space="preserve"> : </w:t>
-      </w:r>
-    </w:p>
-    <w:p>
-      <w:pPr>
-        <w:rPr>
-          <w:b/>
-        </w:rPr>
-      </w:pPr>
-    </w:p>
-    <w:p>
-      <w:r>
-        <w:t>Vous êtes le Constructor un voyageur du temps qui à travers les âges a construit les différents murs du monde mais récemment vous avez été appelés pur réparer des murs dans certains pays et dans certaines époques</w:t>
-      </w:r>
-    </w:p>
-    <w:p/>
-    <w:p>
-      <w:r>
-        <w:t xml:space="preserve">USP : </w:t>
-      </w:r>
-    </w:p>
-    <w:p>
-      <w:r>
-        <w:t xml:space="preserve">-Combien de Murs réparera tu </w:t>
+        <w:t>s il mar</w:t>
       </w:r>
       <w:bookmarkStart w:id="0" w:name="_GoBack"/>
       <w:bookmarkEnd w:id="0"/>
+      <w:r>
+        <w:t>que de points. S’il le T</w:t>
+      </w:r>
+      <w:r>
+        <w:t>imer attei</w:t>
+      </w:r>
+      <w:r>
+        <w:t>nt le nombre 0, fin de partie et a</w:t>
+      </w:r>
+      <w:r>
+        <w:t xml:space="preserve">ffichage du menu de score. Si malencontreusement, la pièce qu’il envoi n’est pas au bon endroit </w:t>
+      </w:r>
+      <w:r>
+        <w:t>la pièce</w:t>
+      </w:r>
+      <w:r>
+        <w:t xml:space="preserve"> revient alors devant lui, jusqu’à qu’il arrive à la placer. </w:t>
+      </w:r>
+    </w:p>
+    <w:p>
+      <w:pPr>
+        <w:rPr>
+          <w:b/>
+        </w:rPr>
+      </w:pPr>
+    </w:p>
+    <w:p>
+      <w:pPr>
+        <w:rPr>
+          <w:b/>
+        </w:rPr>
+      </w:pPr>
+      <w:r>
+        <w:rPr>
+          <w:b/>
+        </w:rPr>
+        <w:t>Histoire</w:t>
+      </w:r>
+      <w:r>
+        <w:rPr>
+          <w:b/>
+        </w:rPr>
+        <w:t>/</w:t>
+      </w:r>
+      <w:r>
+        <w:rPr>
+          <w:b/>
+        </w:rPr>
+        <w:t>Univers</w:t>
+      </w:r>
+      <w:r>
+        <w:rPr>
+          <w:b/>
+        </w:rPr>
+        <w:t xml:space="preserve"> : </w:t>
+      </w:r>
+    </w:p>
+    <w:p>
+      <w:pPr>
+        <w:rPr>
+          <w:b/>
+        </w:rPr>
+      </w:pPr>
+    </w:p>
+    <w:p>
+      <w:r>
+        <w:t xml:space="preserve">Vous êtes le Constructor un voyageur du temps qui à travers les âges a construit les différents murs du monde mais récemment vous avez été appelés </w:t>
+      </w:r>
+      <w:r>
+        <w:t>pour</w:t>
+      </w:r>
+      <w:r>
+        <w:t xml:space="preserve"> réparer des murs dans certains pays et dans certaines époques</w:t>
+      </w:r>
+    </w:p>
+    <w:p/>
+    <w:p>
+      <w:r>
+        <w:t xml:space="preserve">USP : </w:t>
+      </w:r>
+    </w:p>
+    <w:p>
+      <w:r>
+        <w:t xml:space="preserve">-Combien de Murs réparera tu </w:t>
+      </w:r>
       <w:r>
         <w:t xml:space="preserve">? </w:t>
       </w:r>

</xml_diff>

<commit_message>
c'est rien, il manquait un 's' à un mot -_-
</commit_message>
<xml_diff>
--- a/Docs/The Constructor.docx
+++ b/Docs/The Constructor.docx
@@ -107,7 +107,72 @@
         <w:t xml:space="preserve"> un mur en utilisant des formes différentes ! </w:t>
       </w:r>
     </w:p>
-    <w:p/>
+    <w:p>
+      <w:r>
+        <w:rPr>
+          <w:noProof/>
+        </w:rPr>
+        <mc:AlternateContent>
+          <mc:Choice Requires="wpi">
+            <w:drawing>
+              <wp:anchor distT="0" distB="0" distL="114300" distR="114300" simplePos="0" relativeHeight="251660288" behindDoc="0" locked="0" layoutInCell="1" allowOverlap="1">
+                <wp:simplePos x="0" y="0"/>
+                <wp:positionH relativeFrom="column">
+                  <wp:posOffset>8758480</wp:posOffset>
+                </wp:positionH>
+                <wp:positionV relativeFrom="paragraph">
+                  <wp:posOffset>295260</wp:posOffset>
+                </wp:positionV>
+                <wp:extent cx="66960" cy="47880"/>
+                <wp:effectExtent l="38100" t="38100" r="47625" b="47625"/>
+                <wp:wrapNone/>
+                <wp:docPr id="2" name="Encre 2"/>
+                <wp:cNvGraphicFramePr/>
+                <a:graphic xmlns:a="http://schemas.openxmlformats.org/drawingml/2006/main">
+                  <a:graphicData uri="http://schemas.microsoft.com/office/word/2010/wordprocessingInk">
+                    <w14:contentPart bwMode="auto" r:id="rId4">
+                      <w14:nvContentPartPr>
+                        <w14:cNvContentPartPr/>
+                      </w14:nvContentPartPr>
+                      <w14:xfrm>
+                        <a:off x="0" y="0"/>
+                        <a:ext cx="66960" cy="47880"/>
+                      </w14:xfrm>
+                    </w14:contentPart>
+                  </a:graphicData>
+                </a:graphic>
+              </wp:anchor>
+            </w:drawing>
+          </mc:Choice>
+          <mc:Fallback>
+            <w:pict>
+              <v:shapetype w14:anchorId="0FC24CEB" id="_x0000_t75" coordsize="21600,21600" o:spt="75" o:preferrelative="t" path="m@4@5l@4@11@9@11@9@5xe" filled="f" stroked="f">
+                <v:stroke joinstyle="miter"/>
+                <v:formulas>
+                  <v:f eqn="if lineDrawn pixelLineWidth 0"/>
+                  <v:f eqn="sum @0 1 0"/>
+                  <v:f eqn="sum 0 0 @1"/>
+                  <v:f eqn="prod @2 1 2"/>
+                  <v:f eqn="prod @3 21600 pixelWidth"/>
+                  <v:f eqn="prod @3 21600 pixelHeight"/>
+                  <v:f eqn="sum @0 0 1"/>
+                  <v:f eqn="prod @6 1 2"/>
+                  <v:f eqn="prod @7 21600 pixelWidth"/>
+                  <v:f eqn="sum @8 21600 0"/>
+                  <v:f eqn="prod @7 21600 pixelHeight"/>
+                  <v:f eqn="sum @10 21600 0"/>
+                </v:formulas>
+                <v:path o:extrusionok="f" gradientshapeok="t" o:connecttype="rect"/>
+                <o:lock v:ext="edit" aspectratio="t"/>
+              </v:shapetype>
+              <v:shape id="Encre 2" o:spid="_x0000_s1026" type="#_x0000_t75" style="position:absolute;margin-left:689.1pt;margin-top:22.7pt;width:6.4pt;height:4.9pt;z-index:251660288;visibility:visible;mso-wrap-style:square;mso-wrap-distance-left:9pt;mso-wrap-distance-top:0;mso-wrap-distance-right:9pt;mso-wrap-distance-bottom:0;mso-position-horizontal:absolute;mso-position-horizontal-relative:text;mso-position-vertical:absolute;mso-position-vertical-relative:text" o:gfxdata="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">
+                <v:imagedata r:id="rId5" o:title=""/>
+              </v:shape>
+            </w:pict>
+          </mc:Fallback>
+        </mc:AlternateContent>
+      </w:r>
+    </w:p>
     <w:p>
       <w:pPr>
         <w:rPr>
@@ -229,7 +294,7 @@
                 <wp:cNvGraphicFramePr/>
                 <a:graphic xmlns:a="http://schemas.openxmlformats.org/drawingml/2006/main">
                   <a:graphicData uri="http://schemas.microsoft.com/office/word/2010/wordprocessingInk">
-                    <w14:contentPart bwMode="auto" r:id="rId4">
+                    <w14:contentPart bwMode="auto" r:id="rId6">
                       <w14:nvContentPartPr>
                         <w14:cNvContentPartPr/>
                       </w14:nvContentPartPr>
@@ -265,7 +330,7 @@
                 <o:lock v:ext="edit" aspectratio="t"/>
               </v:shapetype>
               <v:shape id="Encre 1" o:spid="_x0000_s1026" type="#_x0000_t75" style="position:absolute;margin-left:753.55pt;margin-top:25.25pt;width:6.2pt;height:6.2pt;z-index:251659264;visibility:visible;mso-wrap-style:square;mso-wrap-distance-left:9pt;mso-wrap-distance-top:0;mso-wrap-distance-right:9pt;mso-wrap-distance-bottom:0;mso-position-horizontal:absolute;mso-position-horizontal-relative:text;mso-position-vertical:absolute;mso-position-vertical-relative:text" o:gfxdata="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">
-                <v:imagedata r:id="rId5" o:title=""/>
+                <v:imagedata r:id="rId7" o:title=""/>
               </v:shape>
             </w:pict>
           </mc:Fallback>
@@ -302,44 +367,50 @@
         </w:rPr>
         <w:t xml:space="preserve"> : </w:t>
       </w:r>
+    </w:p>
+    <w:p>
+      <w:pPr>
+        <w:rPr>
+          <w:b/>
+        </w:rPr>
+      </w:pPr>
+    </w:p>
+    <w:p>
+      <w:r>
+        <w:t xml:space="preserve">Vous êtes le </w:t>
+      </w:r>
+      <w:proofErr w:type="spellStart"/>
+      <w:r>
+        <w:t>Constructor</w:t>
+      </w:r>
+      <w:proofErr w:type="spellEnd"/>
+      <w:r>
+        <w:t xml:space="preserve"> un voyageur du temps qui à travers les âges a construit les différents murs du monde mais récemment vous avez été appelés </w:t>
+      </w:r>
+      <w:r>
+        <w:t>pour</w:t>
+      </w:r>
+      <w:r>
+        <w:t xml:space="preserve"> réparer des murs dans certains pays et dans certaines époques</w:t>
+      </w:r>
+    </w:p>
+    <w:p/>
+    <w:p>
+      <w:r>
+        <w:t xml:space="preserve">USP : </w:t>
+      </w:r>
+    </w:p>
+    <w:p>
+      <w:r>
+        <w:t>-Combien de Murs réparera</w:t>
+      </w:r>
+      <w:r>
+        <w:t>s</w:t>
+      </w:r>
       <w:bookmarkStart w:id="0" w:name="_GoBack"/>
       <w:bookmarkEnd w:id="0"/>
-    </w:p>
-    <w:p>
-      <w:pPr>
-        <w:rPr>
-          <w:b/>
-        </w:rPr>
-      </w:pPr>
-    </w:p>
-    <w:p>
-      <w:r>
-        <w:t xml:space="preserve">Vous êtes le </w:t>
-      </w:r>
-      <w:proofErr w:type="spellStart"/>
-      <w:r>
-        <w:t>Constructor</w:t>
-      </w:r>
-      <w:proofErr w:type="spellEnd"/>
-      <w:r>
-        <w:t xml:space="preserve"> un voyageur du temps qui à travers les âges a construit les différents murs du monde mais récemment vous avez été appelés </w:t>
-      </w:r>
-      <w:r>
-        <w:t>pour</w:t>
-      </w:r>
-      <w:r>
-        <w:t xml:space="preserve"> réparer des murs dans certains pays et dans certaines époques</w:t>
-      </w:r>
-    </w:p>
-    <w:p/>
-    <w:p>
-      <w:r>
-        <w:t xml:space="preserve">USP : </w:t>
-      </w:r>
-    </w:p>
-    <w:p>
-      <w:r>
-        <w:t xml:space="preserve">-Combien de Murs réparera tu </w:t>
+      <w:r>
+        <w:t xml:space="preserve"> tu </w:t>
       </w:r>
       <w:r>
         <w:t xml:space="preserve">? </w:t>
@@ -812,6 +883,33 @@
           <inkml:channelProperty channel="F" name="resolution" value="0" units="1/dev"/>
         </inkml:channelProperties>
       </inkml:inkSource>
+      <inkml:timestamp xml:id="ts0" timeString="2017-10-17T12:44:19.870"/>
+    </inkml:context>
+    <inkml:brush xml:id="br0">
+      <inkml:brushProperty name="width" value="0.04" units="cm"/>
+      <inkml:brushProperty name="height" value="0.04" units="cm"/>
+    </inkml:brush>
+  </inkml:definitions>
+  <inkml:trace contextRef="#ctx0" brushRef="#br0">53 132 240,'27'-26'1281,"-27"26"-129,26 0-127,1 0-193,-27 0-128,0 0-191,26 0-1,-26 0-128,0 0-128,0 0-64,26 0 0,-26-27 64,0 27-63,0 0 63,0 0-64,-26 0 0,26 0 0,0 0 64,0 0 64,0 0-192,0-26 192,-26 26-63,26 0-1,0 0 64,0 0-192,-27 0 192,27 0-64,0 0-64,0-26-128,-26 26 64,26 0 64,0 0-128,0 0-128,-27 0-64,27 0-192,0 0-192,0 0-192,-26 0-193,26-27-383,0 27-321,0 0 0,0 0 128,-27 0 193,27 27 63</inkml:trace>
+</inkml:ink>
+</file>
+
+<file path=word/ink/ink2.xml><?xml version="1.0" encoding="utf-8"?>
+<inkml:ink xmlns:inkml="http://www.w3.org/2003/InkML">
+  <inkml:definitions>
+    <inkml:context xml:id="ctx0">
+      <inkml:inkSource xml:id="inkSrc0">
+        <inkml:traceFormat>
+          <inkml:channel name="X" type="integer" min="-2.14748E9" max="2.14748E9" units="cm"/>
+          <inkml:channel name="Y" type="integer" min="-2.14748E9" max="2.14748E9" units="cm"/>
+          <inkml:channel name="F" type="integer" max="32767" units="dev"/>
+        </inkml:traceFormat>
+        <inkml:channelProperties>
+          <inkml:channelProperty channel="X" name="resolution" value="1000" units="1/cm"/>
+          <inkml:channelProperty channel="Y" name="resolution" value="1000" units="1/cm"/>
+          <inkml:channelProperty channel="F" name="resolution" value="0" units="1/dev"/>
+        </inkml:channelProperties>
+      </inkml:inkSource>
       <inkml:timestamp xml:id="ts0" timeString="2017-10-13T07:42:00.513"/>
     </inkml:context>
     <inkml:brush xml:id="br0">

</xml_diff>